<commit_message>
get rid of useless columns in temporal_day
</commit_message>
<xml_diff>
--- a/Report.docx
+++ b/Report.docx
@@ -144,6 +144,59 @@
           <w:lang w:val="en-US"/>
         </w:rPr>
       </w:pPr>
+    </w:p>
+    <w:p>
+      <w:pPr>
+        <w:rPr>
+          <w:sz w:val="24"/>
+          <w:szCs w:val="24"/>
+          <w:lang w:val="en-US"/>
+        </w:rPr>
+      </w:pPr>
+      <w:r>
+        <w:rPr>
+          <w:sz w:val="24"/>
+          <w:szCs w:val="24"/>
+          <w:lang w:val="en-US"/>
+        </w:rPr>
+        <w:t xml:space="preserve">A </w:t>
+      </w:r>
+      <w:r>
+        <w:rPr>
+          <w:b/>
+          <w:bCs/>
+          <w:sz w:val="24"/>
+          <w:szCs w:val="24"/>
+          <w:lang w:val="en-US"/>
+        </w:rPr>
+        <w:t>requirements.txt</w:t>
+      </w:r>
+      <w:r>
+        <w:rPr>
+          <w:sz w:val="24"/>
+          <w:szCs w:val="24"/>
+          <w:lang w:val="en-US"/>
+        </w:rPr>
+        <w:t xml:space="preserve"> file has been generated to help the end-user install the modules necessary for this program. A </w:t>
+      </w:r>
+      <w:r>
+        <w:rPr>
+          <w:b/>
+          <w:bCs/>
+          <w:sz w:val="24"/>
+          <w:szCs w:val="24"/>
+          <w:lang w:val="en-US"/>
+        </w:rPr>
+        <w:t>README.MD</w:t>
+      </w:r>
+      <w:r>
+        <w:rPr>
+          <w:sz w:val="24"/>
+          <w:szCs w:val="24"/>
+          <w:lang w:val="en-US"/>
+        </w:rPr>
+        <w:t xml:space="preserve"> file was written to clarify the installation and usage.</w:t>
+      </w:r>
     </w:p>
     <w:p>
       <w:pPr>
@@ -1171,7 +1224,16 @@
           <w:szCs w:val="24"/>
           <w:lang w:val="en-US"/>
         </w:rPr>
-        <w:t>make appear a message box, asking the user if they want to see said transport’s plan/map. If the user accepts, we will open the transport’s plan page within their default web browser. If there are multiple plans related to a transport name (often happens given how generic bus names are for example)</w:t>
+        <w:t xml:space="preserve">make appear a message box, asking the user if they want to see said transport’s plan/map. If the user accepts, we will open the transport’s </w:t>
+      </w:r>
+      <w:r>
+        <w:rPr>
+          <w:sz w:val="24"/>
+          <w:szCs w:val="24"/>
+          <w:lang w:val="en-US"/>
+        </w:rPr>
+        <w:lastRenderedPageBreak/>
+        <w:t>plan page within their default web browser. If there are multiple plans related to a transport name (often happens given how generic bus names are for example)</w:t>
       </w:r>
       <w:r>
         <w:rPr>
@@ -2446,7 +2508,247 @@
           <w:szCs w:val="24"/>
           <w:lang w:val="en-US"/>
         </w:rPr>
-        <w:t xml:space="preserve"> the Unix at which we are supposed to arrive to the arrival stop </w:t>
+        <w:t xml:space="preserve"> the Unix at which we are supposed to arrive to the arrival stop</w:t>
+      </w:r>
+    </w:p>
+    <w:p>
+      <w:pPr>
+        <w:pStyle w:val="Paragraphedeliste"/>
+        <w:numPr>
+          <w:ilvl w:val="0"/>
+          <w:numId w:val="4"/>
+        </w:numPr>
+        <w:rPr>
+          <w:sz w:val="24"/>
+          <w:szCs w:val="24"/>
+          <w:lang w:val="en-US"/>
+        </w:rPr>
+      </w:pPr>
+      <w:r>
+        <w:rPr>
+          <w:i/>
+          <w:iCs/>
+          <w:sz w:val="24"/>
+          <w:szCs w:val="24"/>
+          <w:lang w:val="en-US"/>
+        </w:rPr>
+        <w:t>route_type</w:t>
+      </w:r>
+      <w:r>
+        <w:rPr>
+          <w:sz w:val="24"/>
+          <w:szCs w:val="24"/>
+          <w:lang w:val="en-US"/>
+        </w:rPr>
+        <w:t>:</w:t>
+      </w:r>
+      <w:r>
+        <w:rPr>
+          <w:sz w:val="24"/>
+          <w:szCs w:val="24"/>
+          <w:lang w:val="en-US"/>
+        </w:rPr>
+        <w:t xml:space="preserve"> the transport ID that we use to go between two stops (0 is for trams, 1 is for metro, 2 is for trains, 3 is for buses… some other IDs exist but are not used in the Paris data, such as a Funicular ID</w:t>
+      </w:r>
+      <w:r>
+        <w:rPr>
+          <w:sz w:val="24"/>
+          <w:szCs w:val="24"/>
+          <w:lang w:val="en-US"/>
+        </w:rPr>
+        <w:t xml:space="preserve"> or even a Boat ID</w:t>
+      </w:r>
+      <w:r>
+        <w:rPr>
+          <w:sz w:val="24"/>
+          <w:szCs w:val="24"/>
+          <w:lang w:val="en-US"/>
+        </w:rPr>
+        <w:t>)</w:t>
+      </w:r>
+    </w:p>
+    <w:p>
+      <w:pPr>
+        <w:pStyle w:val="Paragraphedeliste"/>
+        <w:numPr>
+          <w:ilvl w:val="0"/>
+          <w:numId w:val="4"/>
+        </w:numPr>
+        <w:rPr>
+          <w:sz w:val="24"/>
+          <w:szCs w:val="24"/>
+          <w:lang w:val="en-US"/>
+        </w:rPr>
+      </w:pPr>
+      <w:r>
+        <w:rPr>
+          <w:i/>
+          <w:iCs/>
+          <w:sz w:val="24"/>
+          <w:szCs w:val="24"/>
+          <w:lang w:val="en-US"/>
+        </w:rPr>
+        <w:t>trip_I</w:t>
+      </w:r>
+      <w:r>
+        <w:rPr>
+          <w:sz w:val="24"/>
+          <w:szCs w:val="24"/>
+          <w:lang w:val="en-US"/>
+        </w:rPr>
+        <w:t>:</w:t>
+      </w:r>
+      <w:r>
+        <w:rPr>
+          <w:sz w:val="24"/>
+          <w:szCs w:val="24"/>
+          <w:lang w:val="en-US"/>
+        </w:rPr>
+        <w:t xml:space="preserve"> </w:t>
+      </w:r>
+      <w:r>
+        <w:rPr>
+          <w:sz w:val="24"/>
+          <w:szCs w:val="24"/>
+          <w:lang w:val="en-US"/>
+        </w:rPr>
+        <w:t>gives the ID given to a certain sequence of routes taken</w:t>
+      </w:r>
+      <w:r>
+        <w:rPr>
+          <w:sz w:val="24"/>
+          <w:szCs w:val="24"/>
+          <w:lang w:val="en-US"/>
+        </w:rPr>
+        <w:t xml:space="preserve">, </w:t>
+      </w:r>
+      <w:r>
+        <w:rPr>
+          <w:sz w:val="24"/>
+          <w:szCs w:val="24"/>
+          <w:lang w:val="en-US"/>
+        </w:rPr>
+        <w:t>we won’t use it</w:t>
+      </w:r>
+    </w:p>
+    <w:p>
+      <w:pPr>
+        <w:pStyle w:val="Paragraphedeliste"/>
+        <w:numPr>
+          <w:ilvl w:val="0"/>
+          <w:numId w:val="4"/>
+        </w:numPr>
+        <w:rPr>
+          <w:sz w:val="24"/>
+          <w:szCs w:val="24"/>
+          <w:lang w:val="en-US"/>
+        </w:rPr>
+      </w:pPr>
+      <w:r>
+        <w:rPr>
+          <w:i/>
+          <w:iCs/>
+          <w:sz w:val="24"/>
+          <w:szCs w:val="24"/>
+          <w:lang w:val="en-US"/>
+        </w:rPr>
+        <w:t>seq</w:t>
+      </w:r>
+      <w:r>
+        <w:rPr>
+          <w:sz w:val="24"/>
+          <w:szCs w:val="24"/>
+          <w:lang w:val="en-US"/>
+        </w:rPr>
+        <w:t>:</w:t>
+      </w:r>
+      <w:r>
+        <w:rPr>
+          <w:sz w:val="24"/>
+          <w:szCs w:val="24"/>
+          <w:lang w:val="en-US"/>
+        </w:rPr>
+        <w:t xml:space="preserve"> gives the sequence number within a trip, we won’t use it</w:t>
+      </w:r>
+    </w:p>
+    <w:p>
+      <w:pPr>
+        <w:pStyle w:val="Paragraphedeliste"/>
+        <w:numPr>
+          <w:ilvl w:val="0"/>
+          <w:numId w:val="4"/>
+        </w:numPr>
+        <w:rPr>
+          <w:sz w:val="24"/>
+          <w:szCs w:val="24"/>
+          <w:lang w:val="en-US"/>
+        </w:rPr>
+      </w:pPr>
+      <w:r>
+        <w:rPr>
+          <w:i/>
+          <w:iCs/>
+          <w:sz w:val="24"/>
+          <w:szCs w:val="24"/>
+          <w:lang w:val="en-US"/>
+        </w:rPr>
+        <w:t>route_i: the ID given to a route (</w:t>
+      </w:r>
+      <w:r>
+        <w:rPr>
+          <w:sz w:val="24"/>
+          <w:szCs w:val="24"/>
+          <w:lang w:val="en-US"/>
+        </w:rPr>
+        <w:t xml:space="preserve">i.e </w:t>
+      </w:r>
+      <w:r>
+        <w:rPr>
+          <w:sz w:val="24"/>
+          <w:szCs w:val="24"/>
+          <w:lang w:val="en-US"/>
+        </w:rPr>
+        <w:t xml:space="preserve">the </w:t>
+      </w:r>
+      <w:r>
+        <w:rPr>
+          <w:sz w:val="24"/>
+          <w:szCs w:val="24"/>
+          <w:lang w:val="en-US"/>
+        </w:rPr>
+        <w:t xml:space="preserve">possible </w:t>
+      </w:r>
+      <w:r>
+        <w:rPr>
+          <w:sz w:val="24"/>
+          <w:szCs w:val="24"/>
+          <w:lang w:val="en-US"/>
+        </w:rPr>
+        <w:t>path between two stops</w:t>
+      </w:r>
+      <w:r>
+        <w:rPr>
+          <w:sz w:val="24"/>
+          <w:szCs w:val="24"/>
+          <w:lang w:val="en-US"/>
+        </w:rPr>
+        <w:t xml:space="preserve"> by using</w:t>
+      </w:r>
+      <w:r>
+        <w:rPr>
+          <w:sz w:val="24"/>
+          <w:szCs w:val="24"/>
+          <w:lang w:val="en-US"/>
+        </w:rPr>
+        <w:t xml:space="preserve"> a certain transport)</w:t>
+      </w:r>
+      <w:r>
+        <w:rPr>
+          <w:sz w:val="24"/>
+          <w:szCs w:val="24"/>
+          <w:lang w:val="en-US"/>
+        </w:rPr>
+        <w:t xml:space="preserve"> </w:t>
       </w:r>
     </w:p>
     <w:p>

</xml_diff>